<commit_message>
26 spt : 2
</commit_message>
<xml_diff>
--- a/Selenium/All Selenium + Java/selenium/Selenium/Assert, Verify.docx
+++ b/Selenium/All Selenium + Java/selenium/Selenium/Assert, Verify.docx
@@ -1,6 +1,6 @@
 
 <file path=word/document.xml><?xml version="1.0" encoding="utf-8"?>
-<w:document xmlns:wpc="http://schemas.microsoft.com/office/word/2010/wordprocessingCanvas" xmlns:mc="http://schemas.openxmlformats.org/markup-compatibility/2006" xmlns:o="urn:schemas-microsoft-com:office:office" xmlns:r="http://schemas.openxmlformats.org/officeDocument/2006/relationships" xmlns:m="http://schemas.openxmlformats.org/officeDocument/2006/math" xmlns:v="urn:schemas-microsoft-com:vml" xmlns:wp14="http://schemas.microsoft.com/office/word/2010/wordprocessingDrawing" xmlns:wp="http://schemas.openxmlformats.org/drawingml/2006/wordprocessingDrawing" xmlns:w10="urn:schemas-microsoft-com:office:word" xmlns:w="http://schemas.openxmlformats.org/wordprocessingml/2006/main" xmlns:w14="http://schemas.microsoft.com/office/word/2010/wordml" xmlns:w15="http://schemas.microsoft.com/office/word/2012/wordml" xmlns:wpg="http://schemas.microsoft.com/office/word/2010/wordprocessingGroup" xmlns:wpi="http://schemas.microsoft.com/office/word/2010/wordprocessingInk" xmlns:wne="http://schemas.microsoft.com/office/word/2006/wordml" xmlns:wps="http://schemas.microsoft.com/office/word/2010/wordprocessingShape" mc:Ignorable="w14 w15 wp14">
+<w:document xmlns:wpc="http://schemas.microsoft.com/office/word/2010/wordprocessingCanvas" xmlns:cx="http://schemas.microsoft.com/office/drawing/2014/chartex" xmlns:cx1="http://schemas.microsoft.com/office/drawing/2015/9/8/chartex" xmlns:cx2="http://schemas.microsoft.com/office/drawing/2015/10/21/chartex" xmlns:cx3="http://schemas.microsoft.com/office/drawing/2016/5/9/chartex" xmlns:cx4="http://schemas.microsoft.com/office/drawing/2016/5/10/chartex" xmlns:cx5="http://schemas.microsoft.com/office/drawing/2016/5/11/chartex" xmlns:cx6="http://schemas.microsoft.com/office/drawing/2016/5/12/chartex" xmlns:cx7="http://schemas.microsoft.com/office/drawing/2016/5/13/chartex" xmlns:cx8="http://schemas.microsoft.com/office/drawing/2016/5/14/chartex" xmlns:mc="http://schemas.openxmlformats.org/markup-compatibility/2006" xmlns:aink="http://schemas.microsoft.com/office/drawing/2016/ink" xmlns:am3d="http://schemas.microsoft.com/office/drawing/2017/model3d" xmlns:o="urn:schemas-microsoft-com:office:office" xmlns:r="http://schemas.openxmlformats.org/officeDocument/2006/relationships" xmlns:m="http://schemas.openxmlformats.org/officeDocument/2006/math" xmlns:v="urn:schemas-microsoft-com:vml" xmlns:wp14="http://schemas.microsoft.com/office/word/2010/wordprocessingDrawing" xmlns:wp="http://schemas.openxmlformats.org/drawingml/2006/wordprocessingDrawing" xmlns:w10="urn:schemas-microsoft-com:office:word" xmlns:w="http://schemas.openxmlformats.org/wordprocessingml/2006/main" xmlns:w14="http://schemas.microsoft.com/office/word/2010/wordml" xmlns:w15="http://schemas.microsoft.com/office/word/2012/wordml" xmlns:w16cex="http://schemas.microsoft.com/office/word/2018/wordml/cex" xmlns:w16cid="http://schemas.microsoft.com/office/word/2016/wordml/cid" xmlns:w16="http://schemas.microsoft.com/office/word/2018/wordml" xmlns:w16se="http://schemas.microsoft.com/office/word/2015/wordml/symex" xmlns:wpg="http://schemas.microsoft.com/office/word/2010/wordprocessingGroup" xmlns:wpi="http://schemas.microsoft.com/office/word/2010/wordprocessingInk" xmlns:wne="http://schemas.microsoft.com/office/word/2006/wordml" xmlns:wps="http://schemas.microsoft.com/office/word/2010/wordprocessingShape" mc:Ignorable="w14 w15 w16se w16cid w16 w16cex wp14">
   <w:body>
     <w:p>
       <w:pPr>
@@ -12,8 +12,6 @@
           <w:shd w:val="clear" w:color="auto" w:fill="FFFFFF"/>
         </w:rPr>
       </w:pPr>
-      <w:bookmarkStart w:id="0" w:name="_GoBack"/>
-      <w:bookmarkEnd w:id="0"/>
       <w:r>
         <w:rPr>
           <w:rStyle w:val="Strong"/>
@@ -44,7 +42,6 @@
         </w:rPr>
         <w:br/>
       </w:r>
-      <w:proofErr w:type="gramStart"/>
       <w:r>
         <w:rPr>
           <w:rFonts w:ascii="Arial" w:hAnsi="Arial" w:cs="Arial"/>
@@ -53,38 +50,37 @@
           <w:szCs w:val="25"/>
           <w:shd w:val="clear" w:color="auto" w:fill="FFFFFF"/>
         </w:rPr>
-        <w:t>whereas</w:t>
-      </w:r>
-      <w:proofErr w:type="gramEnd"/>
-      <w:r>
-        <w:rPr>
+        <w:t>whereas,</w:t>
+      </w:r>
+      <w:r>
+        <w:rPr>
+          <w:rFonts w:ascii="Arial" w:hAnsi="Arial" w:cs="Arial"/>
+          <w:color w:val="333333"/>
+          <w:sz w:val="25"/>
+          <w:szCs w:val="25"/>
+        </w:rPr>
+        <w:br/>
+      </w:r>
+      <w:r>
+        <w:rPr>
+          <w:rStyle w:val="Strong"/>
           <w:rFonts w:ascii="Arial" w:hAnsi="Arial" w:cs="Arial"/>
           <w:color w:val="333333"/>
           <w:sz w:val="25"/>
           <w:szCs w:val="25"/>
           <w:shd w:val="clear" w:color="auto" w:fill="FFFFFF"/>
         </w:rPr>
-        <w:t>,</w:t>
-      </w:r>
-      <w:r>
-        <w:rPr>
-          <w:rFonts w:ascii="Arial" w:hAnsi="Arial" w:cs="Arial"/>
-          <w:color w:val="333333"/>
-          <w:sz w:val="25"/>
-          <w:szCs w:val="25"/>
-        </w:rPr>
-        <w:br/>
-      </w:r>
-      <w:r>
-        <w:rPr>
-          <w:rStyle w:val="Strong"/>
+        <w:t>Verify:</w:t>
+      </w:r>
+      <w:r>
+        <w:rPr>
           <w:rFonts w:ascii="Arial" w:hAnsi="Arial" w:cs="Arial"/>
           <w:color w:val="333333"/>
           <w:sz w:val="25"/>
           <w:szCs w:val="25"/>
           <w:shd w:val="clear" w:color="auto" w:fill="FFFFFF"/>
         </w:rPr>
-        <w:t>Verify:</w:t>
+        <w:t> There won’t be any halt in the test execution even though the verify condition is true or false.</w:t>
       </w:r>
       <w:r>
         <w:rPr>
@@ -94,11 +90,9 @@
           <w:szCs w:val="25"/>
           <w:shd w:val="clear" w:color="auto" w:fill="FFFFFF"/>
         </w:rPr>
-        <w:t> There won’t be any halt in the test execution even though the verify condition is true or false.</w:t>
-      </w:r>
-    </w:p>
-    <w:p>
-      <w:pPr>
+        <w:t xml:space="preserve"> </w:t>
+      </w:r>
+      <w:r>
         <w:rPr>
           <w:rFonts w:ascii="Arial" w:hAnsi="Arial" w:cs="Arial"/>
           <w:color w:val="333333"/>
@@ -106,7 +100,8 @@
           <w:szCs w:val="25"/>
           <w:shd w:val="clear" w:color="auto" w:fill="FFFFFF"/>
         </w:rPr>
-      </w:pPr>
+        <w:t>Verify or Soft Asserts will report the errors at the end of the test.</w:t>
+      </w:r>
       <w:r>
         <w:rPr>
           <w:rFonts w:ascii="Arial" w:hAnsi="Arial" w:cs="Arial"/>
@@ -115,9 +110,8 @@
           <w:szCs w:val="25"/>
           <w:shd w:val="clear" w:color="auto" w:fill="FFFFFF"/>
         </w:rPr>
-        <w:t xml:space="preserve">In </w:t>
-      </w:r>
-      <w:proofErr w:type="spellStart"/>
+        <w:t xml:space="preserve"> </w:t>
+      </w:r>
       <w:r>
         <w:rPr>
           <w:rFonts w:ascii="Arial" w:hAnsi="Arial" w:cs="Arial"/>
@@ -126,40 +120,51 @@
           <w:szCs w:val="25"/>
           <w:shd w:val="clear" w:color="auto" w:fill="FFFFFF"/>
         </w:rPr>
-        <w:t>TestNG</w:t>
-      </w:r>
-      <w:proofErr w:type="spellEnd"/>
-      <w:r>
-        <w:rPr>
-          <w:rFonts w:ascii="Arial" w:hAnsi="Arial" w:cs="Arial"/>
-          <w:color w:val="333333"/>
-          <w:sz w:val="25"/>
-          <w:szCs w:val="25"/>
-          <w:shd w:val="clear" w:color="auto" w:fill="FFFFFF"/>
-        </w:rPr>
-        <w:t>, </w:t>
-      </w:r>
-      <w:r>
-        <w:rPr>
+        <w:t xml:space="preserve">Testers need to invoke the </w:t>
+      </w:r>
+      <w:r>
+        <w:rPr>
+          <w:rFonts w:ascii="Arial" w:hAnsi="Arial" w:cs="Arial"/>
           <w:b/>
           <w:bCs/>
           <w:color w:val="333333"/>
           <w:sz w:val="25"/>
           <w:szCs w:val="25"/>
-        </w:rPr>
-        <w:t>Verify</w:t>
-      </w:r>
-      <w:r>
-        <w:rPr>
-          <w:rFonts w:ascii="Arial" w:hAnsi="Arial" w:cs="Arial"/>
-          <w:color w:val="333333"/>
-          <w:sz w:val="25"/>
-          <w:szCs w:val="25"/>
           <w:shd w:val="clear" w:color="auto" w:fill="FFFFFF"/>
         </w:rPr>
-        <w:t> is implemented using </w:t>
-      </w:r>
-      <w:proofErr w:type="spellStart"/>
+        <w:t>assertAll()</w:t>
+      </w:r>
+      <w:r>
+        <w:rPr>
+          <w:rFonts w:ascii="Arial" w:hAnsi="Arial" w:cs="Arial"/>
+          <w:color w:val="333333"/>
+          <w:sz w:val="25"/>
+          <w:szCs w:val="25"/>
+          <w:shd w:val="clear" w:color="auto" w:fill="FFFFFF"/>
+        </w:rPr>
+        <w:t xml:space="preserve"> method to view the results.</w:t>
+      </w:r>
+    </w:p>
+    <w:p>
+      <w:pPr>
+        <w:rPr>
+          <w:rFonts w:ascii="Arial" w:hAnsi="Arial" w:cs="Arial"/>
+          <w:color w:val="333333"/>
+          <w:sz w:val="25"/>
+          <w:szCs w:val="25"/>
+          <w:shd w:val="clear" w:color="auto" w:fill="FFFFFF"/>
+        </w:rPr>
+      </w:pPr>
+      <w:r>
+        <w:rPr>
+          <w:rFonts w:ascii="Arial" w:hAnsi="Arial" w:cs="Arial"/>
+          <w:color w:val="333333"/>
+          <w:sz w:val="25"/>
+          <w:szCs w:val="25"/>
+          <w:shd w:val="clear" w:color="auto" w:fill="FFFFFF"/>
+        </w:rPr>
+        <w:t>In TestNG, </w:t>
+      </w:r>
       <w:r>
         <w:rPr>
           <w:b/>
@@ -168,9 +173,28 @@
           <w:sz w:val="25"/>
           <w:szCs w:val="25"/>
         </w:rPr>
+        <w:t>Verify</w:t>
+      </w:r>
+      <w:r>
+        <w:rPr>
+          <w:rFonts w:ascii="Arial" w:hAnsi="Arial" w:cs="Arial"/>
+          <w:color w:val="333333"/>
+          <w:sz w:val="25"/>
+          <w:szCs w:val="25"/>
+          <w:shd w:val="clear" w:color="auto" w:fill="FFFFFF"/>
+        </w:rPr>
+        <w:t> is implemented using </w:t>
+      </w:r>
+      <w:r>
+        <w:rPr>
+          <w:b/>
+          <w:bCs/>
+          <w:color w:val="333333"/>
+          <w:sz w:val="25"/>
+          <w:szCs w:val="25"/>
+        </w:rPr>
         <w:t>SoftAssert</w:t>
       </w:r>
-      <w:proofErr w:type="spellEnd"/>
       <w:r>
         <w:rPr>
           <w:rFonts w:ascii="Arial" w:hAnsi="Arial" w:cs="Arial"/>
@@ -200,29 +224,7 @@
           <w:szCs w:val="25"/>
           <w:shd w:val="clear" w:color="auto" w:fill="FFFFFF"/>
         </w:rPr>
-        <w:t xml:space="preserve">Soft </w:t>
-      </w:r>
-      <w:proofErr w:type="gramStart"/>
-      <w:r>
-        <w:rPr>
-          <w:rFonts w:ascii="Arial" w:hAnsi="Arial" w:cs="Arial"/>
-          <w:color w:val="333333"/>
-          <w:sz w:val="25"/>
-          <w:szCs w:val="25"/>
-          <w:shd w:val="clear" w:color="auto" w:fill="FFFFFF"/>
-        </w:rPr>
-        <w:t>assert :</w:t>
-      </w:r>
-      <w:proofErr w:type="gramEnd"/>
-      <w:r>
-        <w:rPr>
-          <w:rFonts w:ascii="Arial" w:hAnsi="Arial" w:cs="Arial"/>
-          <w:color w:val="333333"/>
-          <w:sz w:val="25"/>
-          <w:szCs w:val="25"/>
-          <w:shd w:val="clear" w:color="auto" w:fill="FFFFFF"/>
-        </w:rPr>
-        <w:t xml:space="preserve"> </w:t>
+        <w:t xml:space="preserve">Soft assert : </w:t>
       </w:r>
     </w:p>
     <w:p>
@@ -241,29 +243,225 @@
           <w:color w:val="3A3A3A"/>
           <w:sz w:val="20"/>
         </w:rPr>
-        <w:t xml:space="preserve"> //Creating </w:t>
-      </w:r>
-      <w:proofErr w:type="spellStart"/>
-      <w:r>
-        <w:rPr>
-          <w:rFonts w:ascii="Courier New" w:eastAsia="Times New Roman" w:hAnsi="Courier New" w:cs="Courier New"/>
-          <w:color w:val="3A3A3A"/>
-          <w:sz w:val="20"/>
-        </w:rPr>
-        <w:t>softAssert</w:t>
-      </w:r>
-      <w:proofErr w:type="spellEnd"/>
-      <w:r>
-        <w:rPr>
-          <w:rFonts w:ascii="Courier New" w:eastAsia="Times New Roman" w:hAnsi="Courier New" w:cs="Courier New"/>
-          <w:color w:val="3A3A3A"/>
-          <w:sz w:val="20"/>
-        </w:rPr>
-        <w:t xml:space="preserve"> object</w:t>
-      </w:r>
-    </w:p>
-    <w:p>
-      <w:pPr>
+        <w:t> //Creating softAssert object</w:t>
+      </w:r>
+    </w:p>
+    <w:p>
+      <w:pPr>
+        <w:tabs>
+          <w:tab w:val="left" w:pos="916"/>
+          <w:tab w:val="left" w:pos="1832"/>
+          <w:tab w:val="left" w:pos="2748"/>
+          <w:tab w:val="left" w:pos="3664"/>
+          <w:tab w:val="left" w:pos="4580"/>
+          <w:tab w:val="left" w:pos="5496"/>
+          <w:tab w:val="left" w:pos="6412"/>
+          <w:tab w:val="left" w:pos="7328"/>
+          <w:tab w:val="left" w:pos="8244"/>
+          <w:tab w:val="left" w:pos="9160"/>
+          <w:tab w:val="left" w:pos="10076"/>
+          <w:tab w:val="left" w:pos="10992"/>
+          <w:tab w:val="left" w:pos="11908"/>
+          <w:tab w:val="left" w:pos="12824"/>
+          <w:tab w:val="left" w:pos="13740"/>
+          <w:tab w:val="left" w:pos="14656"/>
+        </w:tabs>
+        <w:spacing w:after="0" w:line="240" w:lineRule="auto"/>
+        <w:rPr>
+          <w:rFonts w:ascii="Courier New" w:eastAsia="Times New Roman" w:hAnsi="Courier New" w:cs="Courier New"/>
+          <w:color w:val="3A3A3A"/>
+          <w:sz w:val="20"/>
+        </w:rPr>
+      </w:pPr>
+      <w:r>
+        <w:rPr>
+          <w:rFonts w:ascii="Courier New" w:eastAsia="Times New Roman" w:hAnsi="Courier New" w:cs="Courier New"/>
+          <w:color w:val="3A3A3A"/>
+          <w:sz w:val="20"/>
+        </w:rPr>
+        <w:t>   SoftAssert softAssert = new</w:t>
+      </w:r>
+      <w:r>
+        <w:rPr>
+          <w:rFonts w:ascii="Courier New" w:eastAsia="Times New Roman" w:hAnsi="Courier New" w:cs="Courier New"/>
+          <w:color w:val="3A3A3A"/>
+          <w:sz w:val="20"/>
+        </w:rPr>
+        <w:t xml:space="preserve"> </w:t>
+      </w:r>
+      <w:r>
+        <w:rPr>
+          <w:rFonts w:ascii="Courier New" w:eastAsia="Times New Roman" w:hAnsi="Courier New" w:cs="Courier New"/>
+          <w:color w:val="3A3A3A"/>
+          <w:sz w:val="20"/>
+        </w:rPr>
+        <w:t>SoftAssert();</w:t>
+      </w:r>
+    </w:p>
+    <w:p>
+      <w:pPr>
+        <w:tabs>
+          <w:tab w:val="left" w:pos="916"/>
+          <w:tab w:val="left" w:pos="1832"/>
+          <w:tab w:val="left" w:pos="2748"/>
+          <w:tab w:val="left" w:pos="3664"/>
+          <w:tab w:val="left" w:pos="4580"/>
+          <w:tab w:val="left" w:pos="5496"/>
+          <w:tab w:val="left" w:pos="6412"/>
+          <w:tab w:val="left" w:pos="7328"/>
+          <w:tab w:val="left" w:pos="8244"/>
+          <w:tab w:val="left" w:pos="9160"/>
+          <w:tab w:val="left" w:pos="10076"/>
+          <w:tab w:val="left" w:pos="10992"/>
+          <w:tab w:val="left" w:pos="11908"/>
+          <w:tab w:val="left" w:pos="12824"/>
+          <w:tab w:val="left" w:pos="13740"/>
+          <w:tab w:val="left" w:pos="14656"/>
+        </w:tabs>
+        <w:spacing w:after="0" w:line="240" w:lineRule="auto"/>
+        <w:rPr>
+          <w:rFonts w:ascii="Courier New" w:eastAsia="Times New Roman" w:hAnsi="Courier New" w:cs="Courier New"/>
+          <w:color w:val="3A3A3A"/>
+          <w:sz w:val="20"/>
+        </w:rPr>
+      </w:pPr>
+      <w:r>
+        <w:rPr>
+          <w:rFonts w:ascii="Courier New" w:eastAsia="Times New Roman" w:hAnsi="Courier New" w:cs="Courier New"/>
+          <w:color w:val="3A3A3A"/>
+          <w:sz w:val="20"/>
+        </w:rPr>
+        <w:t>   </w:t>
+      </w:r>
+      <w:r>
+        <w:rPr>
+          <w:rFonts w:ascii="Courier New" w:eastAsia="Times New Roman" w:hAnsi="Courier New" w:cs="Courier New"/>
+          <w:color w:val="3A3A3A"/>
+          <w:sz w:val="20"/>
+        </w:rPr>
+        <w:t> </w:t>
+      </w:r>
+    </w:p>
+    <w:p>
+      <w:pPr>
+        <w:tabs>
+          <w:tab w:val="left" w:pos="916"/>
+          <w:tab w:val="left" w:pos="1832"/>
+          <w:tab w:val="left" w:pos="2748"/>
+          <w:tab w:val="left" w:pos="3664"/>
+          <w:tab w:val="left" w:pos="4580"/>
+          <w:tab w:val="left" w:pos="5496"/>
+          <w:tab w:val="left" w:pos="6412"/>
+          <w:tab w:val="left" w:pos="7328"/>
+          <w:tab w:val="left" w:pos="8244"/>
+          <w:tab w:val="left" w:pos="9160"/>
+          <w:tab w:val="left" w:pos="10076"/>
+          <w:tab w:val="left" w:pos="10992"/>
+          <w:tab w:val="left" w:pos="11908"/>
+          <w:tab w:val="left" w:pos="12824"/>
+          <w:tab w:val="left" w:pos="13740"/>
+          <w:tab w:val="left" w:pos="14656"/>
+        </w:tabs>
+        <w:spacing w:after="0" w:line="240" w:lineRule="auto"/>
+        <w:rPr>
+          <w:rFonts w:ascii="Courier New" w:eastAsia="Times New Roman" w:hAnsi="Courier New" w:cs="Courier New"/>
+          <w:color w:val="3A3A3A"/>
+          <w:sz w:val="20"/>
+        </w:rPr>
+      </w:pPr>
+      <w:r>
+        <w:rPr>
+          <w:rFonts w:ascii="Courier New" w:eastAsia="Times New Roman" w:hAnsi="Courier New" w:cs="Courier New"/>
+          <w:color w:val="3A3A3A"/>
+          <w:sz w:val="20"/>
+        </w:rPr>
+        <w:t>softAssert.assertTrue(boolean Condition);</w:t>
+      </w:r>
+    </w:p>
+    <w:p>
+      <w:pPr>
+        <w:tabs>
+          <w:tab w:val="left" w:pos="916"/>
+          <w:tab w:val="left" w:pos="1832"/>
+          <w:tab w:val="left" w:pos="2748"/>
+          <w:tab w:val="left" w:pos="3664"/>
+          <w:tab w:val="left" w:pos="4580"/>
+          <w:tab w:val="left" w:pos="5496"/>
+          <w:tab w:val="left" w:pos="6412"/>
+          <w:tab w:val="left" w:pos="7328"/>
+          <w:tab w:val="left" w:pos="8244"/>
+          <w:tab w:val="left" w:pos="9160"/>
+          <w:tab w:val="left" w:pos="10076"/>
+          <w:tab w:val="left" w:pos="10992"/>
+          <w:tab w:val="left" w:pos="11908"/>
+          <w:tab w:val="left" w:pos="12824"/>
+          <w:tab w:val="left" w:pos="13740"/>
+          <w:tab w:val="left" w:pos="14656"/>
+        </w:tabs>
+        <w:spacing w:after="0" w:line="240" w:lineRule="auto"/>
+        <w:rPr>
+          <w:rFonts w:ascii="Courier New" w:eastAsia="Times New Roman" w:hAnsi="Courier New" w:cs="Courier New"/>
+          <w:color w:val="3A3A3A"/>
+          <w:sz w:val="20"/>
+        </w:rPr>
+      </w:pPr>
+    </w:p>
+    <w:p>
+      <w:pPr>
+        <w:tabs>
+          <w:tab w:val="left" w:pos="916"/>
+          <w:tab w:val="left" w:pos="1832"/>
+          <w:tab w:val="left" w:pos="2748"/>
+          <w:tab w:val="left" w:pos="3664"/>
+          <w:tab w:val="left" w:pos="4580"/>
+          <w:tab w:val="left" w:pos="5496"/>
+          <w:tab w:val="left" w:pos="6412"/>
+          <w:tab w:val="left" w:pos="7328"/>
+          <w:tab w:val="left" w:pos="8244"/>
+          <w:tab w:val="left" w:pos="9160"/>
+          <w:tab w:val="left" w:pos="10076"/>
+          <w:tab w:val="left" w:pos="10992"/>
+          <w:tab w:val="left" w:pos="11908"/>
+          <w:tab w:val="left" w:pos="12824"/>
+          <w:tab w:val="left" w:pos="13740"/>
+          <w:tab w:val="left" w:pos="14656"/>
+        </w:tabs>
+        <w:spacing w:after="0" w:line="240" w:lineRule="auto"/>
+        <w:rPr>
+          <w:rFonts w:ascii="Courier New" w:eastAsia="Times New Roman" w:hAnsi="Courier New" w:cs="Courier New"/>
+          <w:color w:val="3A3A3A"/>
+          <w:sz w:val="20"/>
+        </w:rPr>
+      </w:pPr>
+      <w:r>
+        <w:rPr>
+          <w:rFonts w:ascii="Courier New" w:eastAsia="Times New Roman" w:hAnsi="Courier New" w:cs="Courier New"/>
+          <w:color w:val="3A3A3A"/>
+          <w:sz w:val="20"/>
+        </w:rPr>
+        <w:t>   //Assertion failing</w:t>
+      </w:r>
+    </w:p>
+    <w:p>
+      <w:pPr>
+        <w:tabs>
+          <w:tab w:val="left" w:pos="916"/>
+          <w:tab w:val="left" w:pos="1832"/>
+          <w:tab w:val="left" w:pos="2748"/>
+          <w:tab w:val="left" w:pos="3664"/>
+          <w:tab w:val="left" w:pos="4580"/>
+          <w:tab w:val="left" w:pos="5496"/>
+          <w:tab w:val="left" w:pos="6412"/>
+          <w:tab w:val="left" w:pos="7328"/>
+          <w:tab w:val="left" w:pos="8244"/>
+          <w:tab w:val="left" w:pos="9160"/>
+          <w:tab w:val="left" w:pos="10076"/>
+          <w:tab w:val="left" w:pos="10992"/>
+          <w:tab w:val="left" w:pos="11908"/>
+          <w:tab w:val="left" w:pos="12824"/>
+          <w:tab w:val="left" w:pos="13740"/>
+          <w:tab w:val="left" w:pos="14656"/>
+        </w:tabs>
         <w:spacing w:after="0" w:line="240" w:lineRule="auto"/>
         <w:rPr>
           <w:rFonts w:ascii="Consolas" w:eastAsia="Times New Roman" w:hAnsi="Consolas" w:cs="Consolas"/>
@@ -278,18 +476,72 @@
           <w:color w:val="3A3A3A"/>
           <w:sz w:val="20"/>
         </w:rPr>
-        <w:t>   </w:t>
-      </w:r>
-      <w:proofErr w:type="spellStart"/>
-      <w:r>
-        <w:rPr>
-          <w:rFonts w:ascii="Courier New" w:eastAsia="Times New Roman" w:hAnsi="Courier New" w:cs="Courier New"/>
-          <w:color w:val="3A3A3A"/>
-          <w:sz w:val="20"/>
-        </w:rPr>
-        <w:t>SoftAssert</w:t>
-      </w:r>
-      <w:proofErr w:type="spellEnd"/>
+        <w:t>   softAssert.fail("Failing first assertion");</w:t>
+      </w:r>
+    </w:p>
+    <w:p>
+      <w:pPr>
+        <w:spacing w:after="0" w:line="240" w:lineRule="auto"/>
+        <w:rPr>
+          <w:rFonts w:ascii="Courier New" w:eastAsia="Times New Roman" w:hAnsi="Courier New" w:cs="Courier New"/>
+          <w:color w:val="3A3A3A"/>
+          <w:sz w:val="20"/>
+        </w:rPr>
+      </w:pPr>
+      <w:r>
+        <w:rPr>
+          <w:rFonts w:ascii="Courier New" w:eastAsia="Times New Roman" w:hAnsi="Courier New" w:cs="Courier New"/>
+          <w:color w:val="3A3A3A"/>
+          <w:sz w:val="20"/>
+        </w:rPr>
+        <w:t>   System.out.println("Failing 1");</w:t>
+      </w:r>
+    </w:p>
+    <w:p>
+      <w:pPr>
+        <w:spacing w:after="0" w:line="240" w:lineRule="auto"/>
+        <w:rPr>
+          <w:rFonts w:ascii="Courier New" w:eastAsia="Times New Roman" w:hAnsi="Courier New" w:cs="Courier New"/>
+          <w:color w:val="3A3A3A"/>
+          <w:sz w:val="20"/>
+        </w:rPr>
+      </w:pPr>
+    </w:p>
+    <w:p>
+      <w:pPr>
+        <w:tabs>
+          <w:tab w:val="left" w:pos="916"/>
+          <w:tab w:val="left" w:pos="1832"/>
+          <w:tab w:val="left" w:pos="2748"/>
+          <w:tab w:val="left" w:pos="3664"/>
+          <w:tab w:val="left" w:pos="4580"/>
+          <w:tab w:val="left" w:pos="5496"/>
+          <w:tab w:val="left" w:pos="6412"/>
+          <w:tab w:val="left" w:pos="7328"/>
+          <w:tab w:val="left" w:pos="8244"/>
+          <w:tab w:val="left" w:pos="9160"/>
+          <w:tab w:val="left" w:pos="10076"/>
+          <w:tab w:val="left" w:pos="10992"/>
+          <w:tab w:val="left" w:pos="11908"/>
+          <w:tab w:val="left" w:pos="12824"/>
+          <w:tab w:val="left" w:pos="13740"/>
+          <w:tab w:val="left" w:pos="14656"/>
+        </w:tabs>
+        <w:spacing w:after="120" w:line="240" w:lineRule="auto"/>
+        <w:rPr>
+          <w:rFonts w:ascii="Courier New" w:eastAsia="Times New Roman" w:hAnsi="Courier New" w:cs="Courier New"/>
+          <w:color w:val="3A3A3A"/>
+          <w:sz w:val="20"/>
+        </w:rPr>
+      </w:pPr>
+      <w:r>
+        <w:rPr>
+          <w:rFonts w:ascii="Courier New" w:eastAsia="Times New Roman" w:hAnsi="Courier New" w:cs="Courier New"/>
+          <w:color w:val="3A3A3A"/>
+          <w:sz w:val="20"/>
+        </w:rPr>
+        <w:t xml:space="preserve">   softAssert.assertAll();</w:t>
+      </w:r>
       <w:r>
         <w:rPr>
           <w:rFonts w:ascii="Courier New" w:eastAsia="Times New Roman" w:hAnsi="Courier New" w:cs="Courier New"/>
@@ -298,205 +550,62 @@
         </w:rPr>
         <w:t xml:space="preserve"> </w:t>
       </w:r>
-      <w:proofErr w:type="spellStart"/>
-      <w:r>
-        <w:rPr>
-          <w:rFonts w:ascii="Courier New" w:eastAsia="Times New Roman" w:hAnsi="Courier New" w:cs="Courier New"/>
-          <w:color w:val="3A3A3A"/>
-          <w:sz w:val="20"/>
-        </w:rPr>
-        <w:t>softAssert</w:t>
-      </w:r>
-      <w:proofErr w:type="spellEnd"/>
-      <w:r>
-        <w:rPr>
-          <w:rFonts w:ascii="Courier New" w:eastAsia="Times New Roman" w:hAnsi="Courier New" w:cs="Courier New"/>
-          <w:color w:val="3A3A3A"/>
-          <w:sz w:val="20"/>
-        </w:rPr>
-        <w:t xml:space="preserve"> = new</w:t>
-      </w:r>
-      <w:r>
-        <w:rPr>
-          <w:rFonts w:ascii="Consolas" w:eastAsia="Times New Roman" w:hAnsi="Consolas" w:cs="Consolas"/>
-          <w:color w:val="3A3A3A"/>
-          <w:sz w:val="29"/>
-          <w:szCs w:val="29"/>
-        </w:rPr>
-        <w:t xml:space="preserve"> </w:t>
-      </w:r>
-      <w:proofErr w:type="spellStart"/>
-      <w:proofErr w:type="gramStart"/>
-      <w:r>
-        <w:rPr>
-          <w:rFonts w:ascii="Courier New" w:eastAsia="Times New Roman" w:hAnsi="Courier New" w:cs="Courier New"/>
-          <w:color w:val="3A3A3A"/>
-          <w:sz w:val="20"/>
-        </w:rPr>
-        <w:t>SoftAssert</w:t>
-      </w:r>
-      <w:proofErr w:type="spellEnd"/>
-      <w:r>
-        <w:rPr>
-          <w:rFonts w:ascii="Courier New" w:eastAsia="Times New Roman" w:hAnsi="Courier New" w:cs="Courier New"/>
-          <w:color w:val="3A3A3A"/>
-          <w:sz w:val="20"/>
-        </w:rPr>
-        <w:t>(</w:t>
-      </w:r>
-      <w:proofErr w:type="gramEnd"/>
-      <w:r>
-        <w:rPr>
-          <w:rFonts w:ascii="Courier New" w:eastAsia="Times New Roman" w:hAnsi="Courier New" w:cs="Courier New"/>
-          <w:color w:val="3A3A3A"/>
-          <w:sz w:val="20"/>
-        </w:rPr>
-        <w:t>);</w:t>
-      </w:r>
-    </w:p>
-    <w:p>
-      <w:pPr>
-        <w:spacing w:after="0" w:line="240" w:lineRule="auto"/>
-        <w:rPr>
-          <w:rFonts w:ascii="Consolas" w:eastAsia="Times New Roman" w:hAnsi="Consolas" w:cs="Consolas"/>
-          <w:color w:val="3A3A3A"/>
-          <w:sz w:val="29"/>
-          <w:szCs w:val="29"/>
-        </w:rPr>
-      </w:pPr>
-      <w:r>
-        <w:rPr>
-          <w:rFonts w:ascii="Courier New" w:eastAsia="Times New Roman" w:hAnsi="Courier New" w:cs="Courier New"/>
-          <w:color w:val="3A3A3A"/>
-          <w:sz w:val="20"/>
-        </w:rPr>
-        <w:t>   </w:t>
-      </w:r>
-      <w:r>
-        <w:rPr>
-          <w:rFonts w:ascii="Consolas" w:eastAsia="Times New Roman" w:hAnsi="Consolas" w:cs="Consolas"/>
-          <w:color w:val="3A3A3A"/>
-          <w:sz w:val="29"/>
-          <w:szCs w:val="29"/>
-        </w:rPr>
-        <w:t> </w:t>
-      </w:r>
-    </w:p>
-    <w:p>
-      <w:pPr>
-        <w:spacing w:after="0" w:line="240" w:lineRule="auto"/>
-        <w:rPr>
-          <w:rFonts w:ascii="Consolas" w:eastAsia="Times New Roman" w:hAnsi="Consolas" w:cs="Consolas"/>
-          <w:color w:val="3A3A3A"/>
-          <w:sz w:val="29"/>
-          <w:szCs w:val="29"/>
-        </w:rPr>
-      </w:pPr>
-      <w:r>
-        <w:rPr>
-          <w:rFonts w:ascii="Courier New" w:eastAsia="Times New Roman" w:hAnsi="Courier New" w:cs="Courier New"/>
-          <w:color w:val="3A3A3A"/>
-          <w:sz w:val="20"/>
-        </w:rPr>
-        <w:t>   //Assertion failing</w:t>
-      </w:r>
-    </w:p>
-    <w:p>
-      <w:pPr>
-        <w:spacing w:after="0" w:line="240" w:lineRule="auto"/>
-        <w:rPr>
-          <w:rFonts w:ascii="Consolas" w:eastAsia="Times New Roman" w:hAnsi="Consolas" w:cs="Consolas"/>
-          <w:color w:val="3A3A3A"/>
-          <w:sz w:val="29"/>
-          <w:szCs w:val="29"/>
-        </w:rPr>
-      </w:pPr>
-      <w:r>
-        <w:rPr>
-          <w:rFonts w:ascii="Courier New" w:eastAsia="Times New Roman" w:hAnsi="Courier New" w:cs="Courier New"/>
-          <w:color w:val="3A3A3A"/>
-          <w:sz w:val="20"/>
-        </w:rPr>
-        <w:t>   </w:t>
-      </w:r>
-      <w:proofErr w:type="spellStart"/>
-      <w:proofErr w:type="gramStart"/>
-      <w:r>
-        <w:rPr>
-          <w:rFonts w:ascii="Courier New" w:eastAsia="Times New Roman" w:hAnsi="Courier New" w:cs="Courier New"/>
-          <w:color w:val="3A3A3A"/>
-          <w:sz w:val="20"/>
-        </w:rPr>
-        <w:t>softAssert.fail</w:t>
-      </w:r>
-      <w:proofErr w:type="spellEnd"/>
-      <w:r>
-        <w:rPr>
-          <w:rFonts w:ascii="Courier New" w:eastAsia="Times New Roman" w:hAnsi="Courier New" w:cs="Courier New"/>
-          <w:color w:val="3A3A3A"/>
-          <w:sz w:val="20"/>
-        </w:rPr>
-        <w:t>(</w:t>
-      </w:r>
-      <w:proofErr w:type="gramEnd"/>
-      <w:r>
-        <w:rPr>
-          <w:rFonts w:ascii="Courier New" w:eastAsia="Times New Roman" w:hAnsi="Courier New" w:cs="Courier New"/>
-          <w:color w:val="3A3A3A"/>
-          <w:sz w:val="20"/>
-        </w:rPr>
-        <w:t>"Failing first assertion");</w:t>
-      </w:r>
-    </w:p>
-    <w:p>
-      <w:pPr>
-        <w:spacing w:after="0" w:line="240" w:lineRule="auto"/>
-        <w:rPr>
-          <w:rFonts w:ascii="Consolas" w:eastAsia="Times New Roman" w:hAnsi="Consolas" w:cs="Consolas"/>
-          <w:color w:val="3A3A3A"/>
-          <w:sz w:val="29"/>
-          <w:szCs w:val="29"/>
-        </w:rPr>
-      </w:pPr>
-      <w:r>
-        <w:rPr>
-          <w:rFonts w:ascii="Courier New" w:eastAsia="Times New Roman" w:hAnsi="Courier New" w:cs="Courier New"/>
-          <w:color w:val="3A3A3A"/>
-          <w:sz w:val="20"/>
-        </w:rPr>
-        <w:t>   </w:t>
-      </w:r>
-      <w:proofErr w:type="spellStart"/>
-      <w:proofErr w:type="gramStart"/>
-      <w:r>
-        <w:rPr>
-          <w:rFonts w:ascii="Courier New" w:eastAsia="Times New Roman" w:hAnsi="Courier New" w:cs="Courier New"/>
-          <w:color w:val="3A3A3A"/>
-          <w:sz w:val="20"/>
-        </w:rPr>
-        <w:t>System.out.println</w:t>
-      </w:r>
-      <w:proofErr w:type="spellEnd"/>
-      <w:r>
-        <w:rPr>
-          <w:rFonts w:ascii="Courier New" w:eastAsia="Times New Roman" w:hAnsi="Courier New" w:cs="Courier New"/>
-          <w:color w:val="3A3A3A"/>
-          <w:sz w:val="20"/>
-        </w:rPr>
-        <w:t>(</w:t>
-      </w:r>
-      <w:proofErr w:type="gramEnd"/>
-      <w:r>
-        <w:rPr>
-          <w:rFonts w:ascii="Courier New" w:eastAsia="Times New Roman" w:hAnsi="Courier New" w:cs="Courier New"/>
-          <w:color w:val="3A3A3A"/>
-          <w:sz w:val="20"/>
-        </w:rPr>
-        <w:t>"Failing 1");</w:t>
-      </w:r>
-    </w:p>
-    <w:p>
-      <w:pPr>
+      <w:r>
+        <w:rPr>
+          <w:rFonts w:ascii="Courier New" w:eastAsia="Times New Roman" w:hAnsi="Courier New" w:cs="Courier New"/>
+          <w:color w:val="3A3A3A"/>
+          <w:sz w:val="20"/>
+        </w:rPr>
+        <w:t>//Collates the assertion results</w:t>
+      </w:r>
+      <w:r>
+        <w:rPr>
+          <w:rFonts w:ascii="Courier New" w:eastAsia="Times New Roman" w:hAnsi="Courier New" w:cs="Courier New"/>
+          <w:color w:val="3A3A3A"/>
+          <w:sz w:val="20"/>
+        </w:rPr>
+        <w:t>.</w:t>
+      </w:r>
+    </w:p>
+    <w:p>
+      <w:pPr>
+        <w:tabs>
+          <w:tab w:val="left" w:pos="916"/>
+          <w:tab w:val="left" w:pos="1832"/>
+          <w:tab w:val="left" w:pos="2748"/>
+          <w:tab w:val="left" w:pos="3664"/>
+          <w:tab w:val="left" w:pos="4580"/>
+          <w:tab w:val="left" w:pos="5496"/>
+          <w:tab w:val="left" w:pos="6412"/>
+          <w:tab w:val="left" w:pos="7328"/>
+          <w:tab w:val="left" w:pos="8244"/>
+          <w:tab w:val="left" w:pos="9160"/>
+          <w:tab w:val="left" w:pos="10076"/>
+          <w:tab w:val="left" w:pos="10992"/>
+          <w:tab w:val="left" w:pos="11908"/>
+          <w:tab w:val="left" w:pos="12824"/>
+          <w:tab w:val="left" w:pos="13740"/>
+          <w:tab w:val="left" w:pos="14656"/>
+        </w:tabs>
+        <w:spacing w:after="360" w:line="240" w:lineRule="auto"/>
+        <w:rPr>
+          <w:rFonts w:ascii="Courier New" w:eastAsia="Times New Roman" w:hAnsi="Courier New" w:cs="Courier New"/>
+          <w:color w:val="3A3A3A"/>
+          <w:sz w:val="20"/>
+        </w:rPr>
+      </w:pPr>
+      <w:r>
+        <w:rPr>
+          <w:rFonts w:ascii="Courier New" w:eastAsia="Times New Roman" w:hAnsi="Courier New" w:cs="Courier New"/>
+          <w:color w:val="3A3A3A"/>
+          <w:sz w:val="20"/>
+        </w:rPr>
+        <w:t>}</w:t>
+      </w:r>
+    </w:p>
+    <w:p>
+      <w:pPr>
+        <w:spacing w:after="0"/>
         <w:rPr>
           <w:rFonts w:ascii="Arial" w:hAnsi="Arial" w:cs="Arial"/>
           <w:color w:val="333333"/>
@@ -516,7 +625,6 @@
           <w:shd w:val="clear" w:color="auto" w:fill="FFFFFF"/>
         </w:rPr>
       </w:pPr>
-      <w:proofErr w:type="gramStart"/>
       <w:r>
         <w:rPr>
           <w:rFonts w:ascii="Arial" w:hAnsi="Arial" w:cs="Arial"/>
@@ -525,18 +633,7 @@
           <w:szCs w:val="25"/>
           <w:shd w:val="clear" w:color="auto" w:fill="FFFFFF"/>
         </w:rPr>
-        <w:t>Assert :</w:t>
-      </w:r>
-      <w:proofErr w:type="gramEnd"/>
-      <w:r>
-        <w:rPr>
-          <w:rFonts w:ascii="Arial" w:hAnsi="Arial" w:cs="Arial"/>
-          <w:color w:val="333333"/>
-          <w:sz w:val="25"/>
-          <w:szCs w:val="25"/>
-          <w:shd w:val="clear" w:color="auto" w:fill="FFFFFF"/>
-        </w:rPr>
-        <w:t xml:space="preserve"> </w:t>
+        <w:t xml:space="preserve">Assert : </w:t>
       </w:r>
     </w:p>
     <w:p>
@@ -547,8 +644,6 @@
           <w:shd w:val="clear" w:color="auto" w:fill="E8F2FE"/>
         </w:rPr>
       </w:pPr>
-      <w:proofErr w:type="spellStart"/>
-      <w:proofErr w:type="gramStart"/>
       <w:r>
         <w:rPr>
           <w:rFonts w:ascii="Consolas" w:hAnsi="Consolas" w:cs="Consolas"/>
@@ -567,7 +662,6 @@
         </w:rPr>
         <w:t>assertTrue</w:t>
       </w:r>
-      <w:proofErr w:type="spellEnd"/>
       <w:r>
         <w:rPr>
           <w:rFonts w:ascii="Consolas" w:hAnsi="Consolas" w:cs="Consolas"/>
@@ -576,8 +670,6 @@
         </w:rPr>
         <w:t>(</w:t>
       </w:r>
-      <w:proofErr w:type="spellStart"/>
-      <w:proofErr w:type="gramEnd"/>
       <w:r>
         <w:rPr>
           <w:rFonts w:ascii="Consolas" w:hAnsi="Consolas" w:cs="Consolas"/>
@@ -592,26 +684,8 @@
           <w:color w:val="000000"/>
           <w:shd w:val="clear" w:color="auto" w:fill="E8F2FE"/>
         </w:rPr>
-        <w:t>.isDisplayed</w:t>
-      </w:r>
-      <w:proofErr w:type="spellEnd"/>
-      <w:r>
-        <w:rPr>
-          <w:rFonts w:ascii="Consolas" w:hAnsi="Consolas" w:cs="Consolas"/>
-          <w:color w:val="000000"/>
-          <w:shd w:val="clear" w:color="auto" w:fill="E8F2FE"/>
-        </w:rPr>
-        <w:t>());</w:t>
-      </w:r>
-    </w:p>
-    <w:p>
-      <w:pPr>
-        <w:rPr>
-          <w:rFonts w:ascii="Consolas" w:hAnsi="Consolas" w:cs="Consolas"/>
-          <w:color w:val="000000"/>
-          <w:shd w:val="clear" w:color="auto" w:fill="E8F2FE"/>
-        </w:rPr>
-      </w:pPr>
+        <w:t>.isDisplayed());</w:t>
+      </w:r>
     </w:p>
     <w:p>
       <w:pPr>
@@ -636,24 +710,8 @@
           <w:color w:val="000000"/>
         </w:rPr>
         <w:tab/>
-      </w:r>
-      <w:proofErr w:type="spellStart"/>
-      <w:r>
-        <w:rPr>
-          <w:rFonts w:ascii="Consolas" w:hAnsi="Consolas" w:cs="Consolas"/>
-          <w:color w:val="000000"/>
-        </w:rPr>
-        <w:t>WebElement</w:t>
-      </w:r>
-      <w:proofErr w:type="spellEnd"/>
-      <w:r>
-        <w:rPr>
-          <w:rFonts w:ascii="Consolas" w:hAnsi="Consolas" w:cs="Consolas"/>
-          <w:color w:val="000000"/>
-        </w:rPr>
-        <w:t xml:space="preserve"> </w:t>
-      </w:r>
-      <w:proofErr w:type="spellStart"/>
+        <w:t xml:space="preserve">WebElement </w:t>
+      </w:r>
       <w:r>
         <w:rPr>
           <w:rFonts w:ascii="Consolas" w:hAnsi="Consolas" w:cs="Consolas"/>
@@ -661,7 +719,6 @@
         </w:rPr>
         <w:t>Uname</w:t>
       </w:r>
-      <w:proofErr w:type="spellEnd"/>
       <w:r>
         <w:rPr>
           <w:rFonts w:ascii="Consolas" w:hAnsi="Consolas" w:cs="Consolas"/>
@@ -669,8 +726,6 @@
         </w:rPr>
         <w:t xml:space="preserve"> = </w:t>
       </w:r>
-      <w:proofErr w:type="spellStart"/>
-      <w:proofErr w:type="gramStart"/>
       <w:r>
         <w:rPr>
           <w:rFonts w:ascii="Consolas" w:hAnsi="Consolas" w:cs="Consolas"/>
@@ -683,23 +738,7 @@
           <w:rFonts w:ascii="Consolas" w:hAnsi="Consolas" w:cs="Consolas"/>
           <w:color w:val="000000"/>
         </w:rPr>
-        <w:t>.findElement</w:t>
-      </w:r>
-      <w:proofErr w:type="spellEnd"/>
-      <w:r>
-        <w:rPr>
-          <w:rFonts w:ascii="Consolas" w:hAnsi="Consolas" w:cs="Consolas"/>
-          <w:color w:val="000000"/>
-        </w:rPr>
-        <w:t>(</w:t>
-      </w:r>
-      <w:proofErr w:type="gramEnd"/>
-      <w:r>
-        <w:rPr>
-          <w:rFonts w:ascii="Consolas" w:hAnsi="Consolas" w:cs="Consolas"/>
-          <w:color w:val="000000"/>
-        </w:rPr>
-        <w:t>By.</w:t>
+        <w:t>.findElement(By.</w:t>
       </w:r>
       <w:r>
         <w:rPr>
@@ -722,23 +761,7 @@
           <w:rFonts w:ascii="Consolas" w:hAnsi="Consolas" w:cs="Consolas"/>
           <w:color w:val="2A00FF"/>
         </w:rPr>
-        <w:t>"</w:t>
-      </w:r>
-      <w:proofErr w:type="spellStart"/>
-      <w:r>
-        <w:rPr>
-          <w:rFonts w:ascii="Consolas" w:hAnsi="Consolas" w:cs="Consolas"/>
-          <w:color w:val="2A00FF"/>
-        </w:rPr>
-        <w:t>txtUsername</w:t>
-      </w:r>
-      <w:proofErr w:type="spellEnd"/>
-      <w:r>
-        <w:rPr>
-          <w:rFonts w:ascii="Consolas" w:hAnsi="Consolas" w:cs="Consolas"/>
-          <w:color w:val="2A00FF"/>
-        </w:rPr>
-        <w:t>"</w:t>
+        <w:t>"txtUsername"</w:t>
       </w:r>
       <w:r>
         <w:rPr>
@@ -782,24 +805,8 @@
           <w:color w:val="000000"/>
         </w:rPr>
         <w:tab/>
-      </w:r>
-      <w:proofErr w:type="spellStart"/>
-      <w:r>
-        <w:rPr>
-          <w:rFonts w:ascii="Consolas" w:hAnsi="Consolas" w:cs="Consolas"/>
-          <w:color w:val="000000"/>
-        </w:rPr>
-        <w:t>SoftAssert</w:t>
-      </w:r>
-      <w:proofErr w:type="spellEnd"/>
-      <w:r>
-        <w:rPr>
-          <w:rFonts w:ascii="Consolas" w:hAnsi="Consolas" w:cs="Consolas"/>
-          <w:color w:val="000000"/>
-        </w:rPr>
-        <w:t xml:space="preserve"> </w:t>
-      </w:r>
-      <w:proofErr w:type="spellStart"/>
+        <w:t xml:space="preserve">SoftAssert </w:t>
+      </w:r>
       <w:r>
         <w:rPr>
           <w:rFonts w:ascii="Consolas" w:hAnsi="Consolas" w:cs="Consolas"/>
@@ -807,7 +814,6 @@
         </w:rPr>
         <w:t>ss</w:t>
       </w:r>
-      <w:proofErr w:type="spellEnd"/>
       <w:r>
         <w:rPr>
           <w:rFonts w:ascii="Consolas" w:hAnsi="Consolas" w:cs="Consolas"/>
@@ -829,32 +835,7 @@
           <w:rFonts w:ascii="Consolas" w:hAnsi="Consolas" w:cs="Consolas"/>
           <w:color w:val="000000"/>
         </w:rPr>
-        <w:t xml:space="preserve"> </w:t>
-      </w:r>
-      <w:proofErr w:type="spellStart"/>
-      <w:proofErr w:type="gramStart"/>
-      <w:r>
-        <w:rPr>
-          <w:rFonts w:ascii="Consolas" w:hAnsi="Consolas" w:cs="Consolas"/>
-          <w:color w:val="000000"/>
-        </w:rPr>
-        <w:t>SoftAssert</w:t>
-      </w:r>
-      <w:proofErr w:type="spellEnd"/>
-      <w:r>
-        <w:rPr>
-          <w:rFonts w:ascii="Consolas" w:hAnsi="Consolas" w:cs="Consolas"/>
-          <w:color w:val="000000"/>
-        </w:rPr>
-        <w:t>(</w:t>
-      </w:r>
-      <w:proofErr w:type="gramEnd"/>
-      <w:r>
-        <w:rPr>
-          <w:rFonts w:ascii="Consolas" w:hAnsi="Consolas" w:cs="Consolas"/>
-          <w:color w:val="000000"/>
-        </w:rPr>
-        <w:t>);</w:t>
+        <w:t xml:space="preserve"> SoftAssert();</w:t>
       </w:r>
     </w:p>
     <w:p>
@@ -881,8 +862,6 @@
         </w:rPr>
         <w:tab/>
       </w:r>
-      <w:proofErr w:type="spellStart"/>
-      <w:proofErr w:type="gramStart"/>
       <w:r>
         <w:rPr>
           <w:rFonts w:ascii="Consolas" w:hAnsi="Consolas" w:cs="Consolas"/>
@@ -895,18 +874,8 @@
           <w:rFonts w:ascii="Consolas" w:hAnsi="Consolas" w:cs="Consolas"/>
           <w:color w:val="000000"/>
         </w:rPr>
-        <w:t>.assertTrue</w:t>
-      </w:r>
-      <w:proofErr w:type="spellEnd"/>
-      <w:r>
-        <w:rPr>
-          <w:rFonts w:ascii="Consolas" w:hAnsi="Consolas" w:cs="Consolas"/>
-          <w:color w:val="000000"/>
-        </w:rPr>
-        <w:t>(</w:t>
-      </w:r>
-      <w:proofErr w:type="spellStart"/>
-      <w:proofErr w:type="gramEnd"/>
+        <w:t>.assertTrue(</w:t>
+      </w:r>
       <w:r>
         <w:rPr>
           <w:rFonts w:ascii="Consolas" w:hAnsi="Consolas" w:cs="Consolas"/>
@@ -919,15 +888,7 @@
           <w:rFonts w:ascii="Consolas" w:hAnsi="Consolas" w:cs="Consolas"/>
           <w:color w:val="000000"/>
         </w:rPr>
-        <w:t>.isDisplayed</w:t>
-      </w:r>
-      <w:proofErr w:type="spellEnd"/>
-      <w:r>
-        <w:rPr>
-          <w:rFonts w:ascii="Consolas" w:hAnsi="Consolas" w:cs="Consolas"/>
-          <w:color w:val="000000"/>
-        </w:rPr>
-        <w:t>());</w:t>
+        <w:t>.isDisplayed());</w:t>
       </w:r>
     </w:p>
     <w:p>
@@ -954,8 +915,6 @@
         </w:rPr>
         <w:tab/>
       </w:r>
-      <w:proofErr w:type="spellStart"/>
-      <w:proofErr w:type="gramStart"/>
       <w:r>
         <w:rPr>
           <w:rFonts w:ascii="Consolas" w:hAnsi="Consolas" w:cs="Consolas"/>
@@ -978,7 +937,6 @@
         </w:rPr>
         <w:t>assertTrue</w:t>
       </w:r>
-      <w:proofErr w:type="spellEnd"/>
       <w:r>
         <w:rPr>
           <w:rFonts w:ascii="Consolas" w:hAnsi="Consolas" w:cs="Consolas"/>
@@ -986,7 +944,6 @@
         </w:rPr>
         <w:t>(</w:t>
       </w:r>
-      <w:proofErr w:type="gramEnd"/>
       <w:r>
         <w:rPr>
           <w:rFonts w:ascii="Consolas" w:hAnsi="Consolas" w:cs="Consolas"/>
@@ -1027,14 +984,6 @@
           <w:color w:val="000000"/>
         </w:rPr>
         <w:tab/>
-      </w:r>
-      <w:proofErr w:type="spellStart"/>
-      <w:proofErr w:type="gramStart"/>
-      <w:r>
-        <w:rPr>
-          <w:rFonts w:ascii="Consolas" w:hAnsi="Consolas" w:cs="Consolas"/>
-          <w:color w:val="000000"/>
-        </w:rPr>
         <w:t>System.</w:t>
       </w:r>
       <w:r>
@@ -1053,17 +1002,8 @@
           <w:rFonts w:ascii="Consolas" w:hAnsi="Consolas" w:cs="Consolas"/>
           <w:color w:val="000000"/>
         </w:rPr>
-        <w:t>.println</w:t>
-      </w:r>
-      <w:proofErr w:type="spellEnd"/>
-      <w:r>
-        <w:rPr>
-          <w:rFonts w:ascii="Consolas" w:hAnsi="Consolas" w:cs="Consolas"/>
-          <w:color w:val="000000"/>
-        </w:rPr>
-        <w:t>(</w:t>
-      </w:r>
-      <w:proofErr w:type="gramEnd"/>
+        <w:t>.println(</w:t>
+      </w:r>
       <w:r>
         <w:rPr>
           <w:rFonts w:ascii="Consolas" w:hAnsi="Consolas" w:cs="Consolas"/>
@@ -1105,6 +1045,7 @@
         <w:spacing w:after="0" w:line="240" w:lineRule="auto"/>
         <w:rPr>
           <w:rFonts w:ascii="Consolas" w:hAnsi="Consolas" w:cs="Consolas"/>
+          <w:color w:val="3F7F5F"/>
         </w:rPr>
       </w:pPr>
       <w:r>
@@ -1143,18 +1084,12 @@
         <w:rPr>
           <w:rFonts w:ascii="Consolas" w:hAnsi="Consolas" w:cs="Consolas"/>
           <w:color w:val="000000"/>
-        </w:rPr>
-        <w:tab/>
-      </w:r>
-      <w:r>
-        <w:rPr>
-          <w:rFonts w:ascii="Consolas" w:hAnsi="Consolas" w:cs="Consolas"/>
-          <w:color w:val="000000"/>
-        </w:rPr>
-        <w:tab/>
-      </w:r>
-      <w:proofErr w:type="spellStart"/>
-      <w:proofErr w:type="gramStart"/>
+          <w:sz w:val="24"/>
+          <w:szCs w:val="24"/>
+          <w:shd w:val="clear" w:color="auto" w:fill="E8F2FE"/>
+        </w:rPr>
+        <w:t xml:space="preserve">Assertion </w:t>
+      </w:r>
       <w:r>
         <w:rPr>
           <w:rFonts w:ascii="Consolas" w:hAnsi="Consolas" w:cs="Consolas"/>
@@ -1168,60 +1103,63 @@
         <w:rPr>
           <w:rFonts w:ascii="Consolas" w:hAnsi="Consolas" w:cs="Consolas"/>
           <w:color w:val="000000"/>
-        </w:rPr>
-        <w:t>.</w:t>
-      </w:r>
-      <w:r>
-        <w:rPr>
-          <w:rFonts w:ascii="Consolas" w:hAnsi="Consolas" w:cs="Consolas"/>
-          <w:strike/>
-          <w:color w:val="000000"/>
-          <w:u w:val="single"/>
-        </w:rPr>
-        <w:t>assertTrue</w:t>
-      </w:r>
-      <w:proofErr w:type="spellEnd"/>
-      <w:r>
-        <w:rPr>
-          <w:rFonts w:ascii="Consolas" w:hAnsi="Consolas" w:cs="Consolas"/>
-          <w:color w:val="000000"/>
-          <w:u w:val="single"/>
-        </w:rPr>
-        <w:t>(</w:t>
-      </w:r>
-      <w:proofErr w:type="spellStart"/>
-      <w:proofErr w:type="gramEnd"/>
-      <w:r>
-        <w:rPr>
-          <w:rFonts w:ascii="Consolas" w:hAnsi="Consolas" w:cs="Consolas"/>
-          <w:color w:val="6A3E3E"/>
-          <w:u w:val="single"/>
-        </w:rPr>
-        <w:t>Uname</w:t>
-      </w:r>
-      <w:r>
-        <w:rPr>
-          <w:rFonts w:ascii="Consolas" w:hAnsi="Consolas" w:cs="Consolas"/>
-          <w:color w:val="000000"/>
-          <w:u w:val="single"/>
-        </w:rPr>
-        <w:t>.isDisplayed</w:t>
-      </w:r>
-      <w:proofErr w:type="spellEnd"/>
-      <w:r>
-        <w:rPr>
-          <w:rFonts w:ascii="Consolas" w:hAnsi="Consolas" w:cs="Consolas"/>
-          <w:color w:val="000000"/>
-          <w:u w:val="single"/>
-        </w:rPr>
-        <w:t>())</w:t>
-      </w:r>
-      <w:r>
-        <w:rPr>
-          <w:rFonts w:ascii="Consolas" w:hAnsi="Consolas" w:cs="Consolas"/>
-          <w:color w:val="000000"/>
-        </w:rPr>
-        <w:t>;</w:t>
+          <w:sz w:val="24"/>
+          <w:szCs w:val="24"/>
+          <w:shd w:val="clear" w:color="auto" w:fill="E8F2FE"/>
+        </w:rPr>
+        <w:t xml:space="preserve"> </w:t>
+      </w:r>
+      <w:r>
+        <w:rPr>
+          <w:rFonts w:ascii="Consolas" w:hAnsi="Consolas" w:cs="Consolas"/>
+          <w:color w:val="000000"/>
+          <w:sz w:val="24"/>
+          <w:szCs w:val="24"/>
+          <w:shd w:val="clear" w:color="auto" w:fill="E8F2FE"/>
+        </w:rPr>
+        <w:t xml:space="preserve">= </w:t>
+      </w:r>
+      <w:r>
+        <w:rPr>
+          <w:rFonts w:ascii="Consolas" w:hAnsi="Consolas" w:cs="Consolas"/>
+          <w:b/>
+          <w:bCs/>
+          <w:color w:val="7F0055"/>
+          <w:sz w:val="24"/>
+          <w:szCs w:val="24"/>
+          <w:shd w:val="clear" w:color="auto" w:fill="E8F2FE"/>
+        </w:rPr>
+        <w:t>new</w:t>
+      </w:r>
+      <w:r>
+        <w:rPr>
+          <w:rFonts w:ascii="Consolas" w:hAnsi="Consolas" w:cs="Consolas"/>
+          <w:color w:val="000000"/>
+          <w:sz w:val="24"/>
+          <w:szCs w:val="24"/>
+          <w:shd w:val="clear" w:color="auto" w:fill="E8F2FE"/>
+        </w:rPr>
+        <w:t xml:space="preserve"> Assertion(); </w:t>
+      </w:r>
+      <w:r>
+        <w:rPr>
+          <w:rFonts w:ascii="Consolas" w:hAnsi="Consolas" w:cs="Consolas"/>
+          <w:color w:val="3F7F5F"/>
+          <w:sz w:val="24"/>
+          <w:szCs w:val="24"/>
+          <w:shd w:val="clear" w:color="auto" w:fill="E8F2FE"/>
+        </w:rPr>
+        <w:t>// HARD ASSERT</w:t>
+      </w:r>
+      <w:r>
+        <w:rPr>
+          <w:rFonts w:ascii="Consolas" w:hAnsi="Consolas" w:cs="Consolas"/>
+          <w:color w:val="3F7F5F"/>
+          <w:sz w:val="24"/>
+          <w:szCs w:val="24"/>
+          <w:shd w:val="clear" w:color="auto" w:fill="E8F2FE"/>
+        </w:rPr>
+        <w:t xml:space="preserve"> // nit require to create obj.</w:t>
       </w:r>
     </w:p>
     <w:p>
@@ -1248,8 +1186,6 @@
         </w:rPr>
         <w:tab/>
       </w:r>
-      <w:proofErr w:type="spellStart"/>
-      <w:proofErr w:type="gramStart"/>
       <w:r>
         <w:rPr>
           <w:rFonts w:ascii="Consolas" w:hAnsi="Consolas" w:cs="Consolas"/>
@@ -1275,7 +1211,6 @@
         </w:rPr>
         <w:t>assertTrue</w:t>
       </w:r>
-      <w:proofErr w:type="spellEnd"/>
       <w:r>
         <w:rPr>
           <w:rFonts w:ascii="Consolas" w:hAnsi="Consolas" w:cs="Consolas"/>
@@ -1284,7 +1219,87 @@
         </w:rPr>
         <w:t>(</w:t>
       </w:r>
-      <w:proofErr w:type="gramEnd"/>
+      <w:r>
+        <w:rPr>
+          <w:rFonts w:ascii="Consolas" w:hAnsi="Consolas" w:cs="Consolas"/>
+          <w:color w:val="6A3E3E"/>
+          <w:u w:val="single"/>
+        </w:rPr>
+        <w:t>Uname</w:t>
+      </w:r>
+      <w:r>
+        <w:rPr>
+          <w:rFonts w:ascii="Consolas" w:hAnsi="Consolas" w:cs="Consolas"/>
+          <w:color w:val="000000"/>
+          <w:u w:val="single"/>
+        </w:rPr>
+        <w:t>.isDisplayed())</w:t>
+      </w:r>
+      <w:r>
+        <w:rPr>
+          <w:rFonts w:ascii="Consolas" w:hAnsi="Consolas" w:cs="Consolas"/>
+          <w:color w:val="000000"/>
+        </w:rPr>
+        <w:t>;</w:t>
+      </w:r>
+    </w:p>
+    <w:p>
+      <w:pPr>
+        <w:autoSpaceDE w:val="0"/>
+        <w:autoSpaceDN w:val="0"/>
+        <w:adjustRightInd w:val="0"/>
+        <w:spacing w:after="0" w:line="240" w:lineRule="auto"/>
+        <w:rPr>
+          <w:rFonts w:ascii="Consolas" w:hAnsi="Consolas" w:cs="Consolas"/>
+        </w:rPr>
+      </w:pPr>
+      <w:r>
+        <w:rPr>
+          <w:rFonts w:ascii="Consolas" w:hAnsi="Consolas" w:cs="Consolas"/>
+          <w:color w:val="000000"/>
+        </w:rPr>
+        <w:tab/>
+      </w:r>
+      <w:r>
+        <w:rPr>
+          <w:rFonts w:ascii="Consolas" w:hAnsi="Consolas" w:cs="Consolas"/>
+          <w:color w:val="000000"/>
+        </w:rPr>
+        <w:tab/>
+      </w:r>
+      <w:r>
+        <w:rPr>
+          <w:rFonts w:ascii="Consolas" w:hAnsi="Consolas" w:cs="Consolas"/>
+          <w:strike/>
+          <w:color w:val="000000"/>
+          <w:u w:val="single"/>
+        </w:rPr>
+        <w:t>Assert</w:t>
+      </w:r>
+      <w:r>
+        <w:rPr>
+          <w:rFonts w:ascii="Consolas" w:hAnsi="Consolas" w:cs="Consolas"/>
+          <w:color w:val="000000"/>
+        </w:rPr>
+        <w:t>.</w:t>
+      </w:r>
+      <w:r>
+        <w:rPr>
+          <w:rFonts w:ascii="Consolas" w:hAnsi="Consolas" w:cs="Consolas"/>
+          <w:strike/>
+          <w:color w:val="000000"/>
+          <w:u w:val="single"/>
+        </w:rPr>
+        <w:t>assertTrue</w:t>
+      </w:r>
+      <w:r>
+        <w:rPr>
+          <w:rFonts w:ascii="Consolas" w:hAnsi="Consolas" w:cs="Consolas"/>
+          <w:color w:val="000000"/>
+          <w:u w:val="single"/>
+        </w:rPr>
+        <w:t>(</w:t>
+      </w:r>
       <w:r>
         <w:rPr>
           <w:rFonts w:ascii="Consolas" w:hAnsi="Consolas" w:cs="Consolas"/>
@@ -1334,14 +1349,6 @@
           <w:color w:val="000000"/>
         </w:rPr>
         <w:tab/>
-      </w:r>
-      <w:proofErr w:type="spellStart"/>
-      <w:proofErr w:type="gramStart"/>
-      <w:r>
-        <w:rPr>
-          <w:rFonts w:ascii="Consolas" w:hAnsi="Consolas" w:cs="Consolas"/>
-          <w:color w:val="000000"/>
-        </w:rPr>
         <w:t>System.</w:t>
       </w:r>
       <w:r>
@@ -1360,17 +1367,8 @@
           <w:rFonts w:ascii="Consolas" w:hAnsi="Consolas" w:cs="Consolas"/>
           <w:color w:val="000000"/>
         </w:rPr>
-        <w:t>.println</w:t>
-      </w:r>
-      <w:proofErr w:type="spellEnd"/>
-      <w:r>
-        <w:rPr>
-          <w:rFonts w:ascii="Consolas" w:hAnsi="Consolas" w:cs="Consolas"/>
-          <w:color w:val="000000"/>
-        </w:rPr>
-        <w:t>(</w:t>
-      </w:r>
-      <w:proofErr w:type="gramEnd"/>
+        <w:t>.println(</w:t>
+      </w:r>
       <w:r>
         <w:rPr>
           <w:rFonts w:ascii="Consolas" w:hAnsi="Consolas" w:cs="Consolas"/>
@@ -1390,23 +1388,7 @@
           <w:rFonts w:ascii="Consolas" w:hAnsi="Consolas" w:cs="Consolas"/>
           <w:color w:val="3F7F5F"/>
         </w:rPr>
-        <w:t xml:space="preserve">// this statement </w:t>
-      </w:r>
-      <w:proofErr w:type="spellStart"/>
-      <w:r>
-        <w:rPr>
-          <w:rFonts w:ascii="Consolas" w:hAnsi="Consolas" w:cs="Consolas"/>
-          <w:color w:val="3F7F5F"/>
-        </w:rPr>
-        <w:t>wont</w:t>
-      </w:r>
-      <w:proofErr w:type="spellEnd"/>
-      <w:r>
-        <w:rPr>
-          <w:rFonts w:ascii="Consolas" w:hAnsi="Consolas" w:cs="Consolas"/>
-          <w:color w:val="3F7F5F"/>
-        </w:rPr>
-        <w:t xml:space="preserve"> get executed</w:t>
+        <w:t>// this statement wont get executed</w:t>
       </w:r>
     </w:p>
     <w:p>
@@ -1486,7 +1468,7 @@
 </file>
 
 <file path=word/styles.xml><?xml version="1.0" encoding="utf-8"?>
-<w:styles xmlns:mc="http://schemas.openxmlformats.org/markup-compatibility/2006" xmlns:r="http://schemas.openxmlformats.org/officeDocument/2006/relationships" xmlns:w="http://schemas.openxmlformats.org/wordprocessingml/2006/main" xmlns:w14="http://schemas.microsoft.com/office/word/2010/wordml" xmlns:w15="http://schemas.microsoft.com/office/word/2012/wordml" mc:Ignorable="w14 w15">
+<w:styles xmlns:mc="http://schemas.openxmlformats.org/markup-compatibility/2006" xmlns:r="http://schemas.openxmlformats.org/officeDocument/2006/relationships" xmlns:w="http://schemas.openxmlformats.org/wordprocessingml/2006/main" xmlns:w14="http://schemas.microsoft.com/office/word/2010/wordml" xmlns:w15="http://schemas.microsoft.com/office/word/2012/wordml" xmlns:w16cex="http://schemas.microsoft.com/office/word/2018/wordml/cex" xmlns:w16cid="http://schemas.microsoft.com/office/word/2016/wordml/cid" xmlns:w16="http://schemas.microsoft.com/office/word/2018/wordml" xmlns:w16se="http://schemas.microsoft.com/office/word/2015/wordml/symex" mc:Ignorable="w14 w15 w16se w16cid w16 w16cex">
   <w:docDefaults>
     <w:rPrDefault>
       <w:rPr>
@@ -1502,7 +1484,7 @@
       </w:pPr>
     </w:pPrDefault>
   </w:docDefaults>
-  <w:latentStyles w:defLockedState="0" w:defUIPriority="99" w:defSemiHidden="0" w:defUnhideWhenUsed="0" w:defQFormat="0" w:count="371">
+  <w:latentStyles w:defLockedState="0" w:defUIPriority="99" w:defSemiHidden="0" w:defUnhideWhenUsed="0" w:defQFormat="0" w:count="376">
     <w:lsdException w:name="Normal" w:uiPriority="0" w:qFormat="1"/>
     <w:lsdException w:name="heading 1" w:uiPriority="9" w:qFormat="1"/>
     <w:lsdException w:name="heading 2" w:semiHidden="1" w:uiPriority="9" w:unhideWhenUsed="1" w:qFormat="1"/>
@@ -1608,7 +1590,6 @@
     <w:lsdException w:name="HTML Sample" w:semiHidden="1" w:unhideWhenUsed="1"/>
     <w:lsdException w:name="HTML Typewriter" w:semiHidden="1" w:unhideWhenUsed="1"/>
     <w:lsdException w:name="HTML Variable" w:semiHidden="1" w:unhideWhenUsed="1"/>
-    <w:lsdException w:name="Normal Table" w:semiHidden="1" w:unhideWhenUsed="1"/>
     <w:lsdException w:name="annotation subject" w:semiHidden="1" w:unhideWhenUsed="1"/>
     <w:lsdException w:name="No List" w:semiHidden="1" w:unhideWhenUsed="1"/>
     <w:lsdException w:name="Outline List 1" w:semiHidden="1" w:unhideWhenUsed="1"/>
@@ -1651,11 +1632,8 @@
     <w:lsdException w:name="Table Contemporary" w:semiHidden="1" w:unhideWhenUsed="1"/>
     <w:lsdException w:name="Table Elegant" w:semiHidden="1" w:unhideWhenUsed="1"/>
     <w:lsdException w:name="Table Professional" w:semiHidden="1" w:unhideWhenUsed="1"/>
-    <w:lsdException w:name="Table Subtle 1" w:semiHidden="1" w:unhideWhenUsed="1"/>
     <w:lsdException w:name="Table Subtle 2" w:semiHidden="1" w:unhideWhenUsed="1"/>
     <w:lsdException w:name="Table Web 1" w:semiHidden="1" w:unhideWhenUsed="1"/>
-    <w:lsdException w:name="Table Web 2" w:semiHidden="1" w:unhideWhenUsed="1"/>
-    <w:lsdException w:name="Table Web 3" w:semiHidden="1" w:unhideWhenUsed="1"/>
     <w:lsdException w:name="Balloon Text" w:semiHidden="1" w:unhideWhenUsed="1"/>
     <w:lsdException w:name="Table Grid" w:uiPriority="59"/>
     <w:lsdException w:name="Table Theme" w:semiHidden="1" w:unhideWhenUsed="1"/>
@@ -1874,6 +1852,11 @@
     <w:lsdException w:name="List Table 5 Dark Accent 6" w:uiPriority="50"/>
     <w:lsdException w:name="List Table 6 Colorful Accent 6" w:uiPriority="51"/>
     <w:lsdException w:name="List Table 7 Colorful Accent 6" w:uiPriority="52"/>
+    <w:lsdException w:name="Mention" w:semiHidden="1" w:unhideWhenUsed="1"/>
+    <w:lsdException w:name="Smart Hyperlink" w:semiHidden="1" w:unhideWhenUsed="1"/>
+    <w:lsdException w:name="Hashtag" w:semiHidden="1" w:unhideWhenUsed="1"/>
+    <w:lsdException w:name="Unresolved Mention" w:semiHidden="1" w:unhideWhenUsed="1"/>
+    <w:lsdException w:name="Smart Link" w:semiHidden="1" w:unhideWhenUsed="1"/>
   </w:latentStyles>
   <w:style w:type="paragraph" w:default="1" w:styleId="Normal">
     <w:name w:val="Normal"/>
@@ -1924,6 +1907,54 @@
     <w:semiHidden/>
     <w:unhideWhenUsed/>
     <w:rsid w:val="00230C7F"/>
+    <w:rPr>
+      <w:rFonts w:ascii="Courier New" w:eastAsia="Times New Roman" w:hAnsi="Courier New" w:cs="Courier New"/>
+      <w:sz w:val="20"/>
+      <w:szCs w:val="20"/>
+    </w:rPr>
+  </w:style>
+  <w:style w:type="paragraph" w:styleId="HTMLPreformatted">
+    <w:name w:val="HTML Preformatted"/>
+    <w:basedOn w:val="Normal"/>
+    <w:link w:val="HTMLPreformattedChar"/>
+    <w:uiPriority w:val="99"/>
+    <w:semiHidden/>
+    <w:unhideWhenUsed/>
+    <w:rsid w:val="0069114C"/>
+    <w:pPr>
+      <w:tabs>
+        <w:tab w:val="left" w:pos="916"/>
+        <w:tab w:val="left" w:pos="1832"/>
+        <w:tab w:val="left" w:pos="2748"/>
+        <w:tab w:val="left" w:pos="3664"/>
+        <w:tab w:val="left" w:pos="4580"/>
+        <w:tab w:val="left" w:pos="5496"/>
+        <w:tab w:val="left" w:pos="6412"/>
+        <w:tab w:val="left" w:pos="7328"/>
+        <w:tab w:val="left" w:pos="8244"/>
+        <w:tab w:val="left" w:pos="9160"/>
+        <w:tab w:val="left" w:pos="10076"/>
+        <w:tab w:val="left" w:pos="10992"/>
+        <w:tab w:val="left" w:pos="11908"/>
+        <w:tab w:val="left" w:pos="12824"/>
+        <w:tab w:val="left" w:pos="13740"/>
+        <w:tab w:val="left" w:pos="14656"/>
+      </w:tabs>
+      <w:spacing w:after="0" w:line="240" w:lineRule="auto"/>
+    </w:pPr>
+    <w:rPr>
+      <w:rFonts w:ascii="Courier New" w:eastAsia="Times New Roman" w:hAnsi="Courier New" w:cs="Courier New"/>
+      <w:sz w:val="20"/>
+      <w:szCs w:val="20"/>
+    </w:rPr>
+  </w:style>
+  <w:style w:type="character" w:customStyle="1" w:styleId="HTMLPreformattedChar">
+    <w:name w:val="HTML Preformatted Char"/>
+    <w:basedOn w:val="DefaultParagraphFont"/>
+    <w:link w:val="HTMLPreformatted"/>
+    <w:uiPriority w:val="99"/>
+    <w:semiHidden/>
+    <w:rsid w:val="0069114C"/>
     <w:rPr>
       <w:rFonts w:ascii="Courier New" w:eastAsia="Times New Roman" w:hAnsi="Courier New" w:cs="Courier New"/>
       <w:sz w:val="20"/>

</xml_diff>